<commit_message>
Ali's message to Julie
</commit_message>
<xml_diff>
--- a/Julie.docx
+++ b/Julie.docx
@@ -15,12 +15,37 @@
         <w:t>Ali</w:t>
       </w:r>
     </w:p>
-    <w:p/>
-    <w:p/>
     <w:p>
+      <w:proofErr w:type="spellStart"/>
+      <w:r>
+        <w:t>Yo</w:t>
+      </w:r>
+      <w:proofErr w:type="spellEnd"/>
+      <w:r>
+        <w:t xml:space="preserve"> </w:t>
+      </w:r>
+      <w:proofErr w:type="spellStart"/>
+      <w:r>
+        <w:t>diggity</w:t>
+      </w:r>
+      <w:proofErr w:type="spellEnd"/>
+      <w:r>
+        <w:t xml:space="preserve"> </w:t>
+      </w:r>
+      <w:proofErr w:type="spellStart"/>
+      <w:r>
+        <w:t>dawg</w:t>
+      </w:r>
+      <w:proofErr w:type="spellEnd"/>
+      <w:r>
+        <w:t xml:space="preserve"> ! </w:t>
+      </w:r>
       <w:bookmarkStart w:id="0" w:name="_GoBack"/>
       <w:bookmarkEnd w:id="0"/>
     </w:p>
+    <w:p/>
+    <w:p/>
+    <w:p/>
     <w:sectPr>
       <w:pgSz w:w="12240" w:h="15840"/>
       <w:pgMar w:top="1440" w:right="1800" w:bottom="1440" w:left="1800" w:header="708" w:footer="708" w:gutter="0"/>

</xml_diff>